<commit_message>
Finished abstract. References are needed
</commit_message>
<xml_diff>
--- a/assignment/Report.docx
+++ b/assignment/Report.docx
@@ -71,102 +71,23 @@
         <w:t>Abstract</w:t>
       </w:r>
       <w:r>
-        <w:t xml:space="preserve">—These instructions give you guidelines for preparing papers for IEEE </w:t>
-      </w:r>
-      <w:r>
-        <w:t>Transactions</w:t>
-      </w:r>
-      <w:r>
-        <w:t xml:space="preserve"> and </w:t>
-      </w:r>
-      <w:r>
-        <w:t>Journals</w:t>
-      </w:r>
-      <w:r>
-        <w:rPr>
-          <w:i/>
-          <w:iCs/>
-        </w:rPr>
-        <w:t>.</w:t>
-      </w:r>
-      <w:r>
-        <w:t xml:space="preserve"> Use this document as a template if you are using Microsoft </w:t>
-      </w:r>
-      <w:r>
-        <w:rPr>
-          <w:i/>
-          <w:iCs/>
-        </w:rPr>
-        <w:t>Word</w:t>
-      </w:r>
-      <w:r>
-        <w:t xml:space="preserve"> 6.0 or later. Otherwise, use this document as an instruction set. The electronic file of your paper will be formatted further at IEEE. </w:t>
-      </w:r>
-      <w:r>
-        <w:t>Paper titles should be written in uppe</w:t>
-      </w:r>
-      <w:bookmarkStart w:id="0" w:name="_GoBack"/>
-      <w:bookmarkEnd w:id="0"/>
-      <w:r>
-        <w:t xml:space="preserve">rcase and lowercase letters, not all uppercase. Avoid writing long formulas with subscripts in the title; short formulas that identify the elements are fine (e.g., "Nd–Fe–B"). Do not write “(Invited)” in the title. Full names of authors are preferred in the author </w:t>
-      </w:r>
-      <w:proofErr w:type="gramStart"/>
-      <w:r>
-        <w:t>field, but</w:t>
-      </w:r>
-      <w:proofErr w:type="gramEnd"/>
-      <w:r>
-        <w:t xml:space="preserve"> are not required. Put a space between authors’ initials. </w:t>
-      </w:r>
-      <w:r>
-        <w:rPr>
-          <w:sz w:val="20"/>
-          <w:szCs w:val="20"/>
-        </w:rPr>
-        <w:t xml:space="preserve">The abstract must be a concise yet comprehensive reflection of what is in your article. </w:t>
-      </w:r>
-      <w:proofErr w:type="gramStart"/>
-      <w:r>
-        <w:rPr>
-          <w:sz w:val="20"/>
-          <w:szCs w:val="20"/>
-        </w:rPr>
-        <w:t>In particular, the</w:t>
-      </w:r>
-      <w:proofErr w:type="gramEnd"/>
-      <w:r>
-        <w:rPr>
-          <w:sz w:val="20"/>
-          <w:szCs w:val="20"/>
-        </w:rPr>
-        <w:t xml:space="preserve"> abstract must be self-contained, without abbreviations, footnotes, or references. It should be a microcosm of the full article. The abstract must be between 150–250 words. Be sure that you adhere to these limits; otherwise, you will need to edit your abstract accordingly. The abstract must be written as one </w:t>
-      </w:r>
-      <w:proofErr w:type="gramStart"/>
-      <w:r>
-        <w:rPr>
-          <w:sz w:val="20"/>
-          <w:szCs w:val="20"/>
-        </w:rPr>
-        <w:t>paragraph, and</w:t>
-      </w:r>
-      <w:proofErr w:type="gramEnd"/>
-      <w:r>
-        <w:rPr>
-          <w:sz w:val="20"/>
-          <w:szCs w:val="20"/>
-        </w:rPr>
-        <w:t xml:space="preserve"> should not contain displayed mathematical equations or tabular material. The abstract should include three or four different keywords or phrases, as this will help readers to find it. It is important to avoid over-repetition of such phrases as this can result in a page being rejected by search engines. Ensure that your abstract reads well and is grammatically correct</w:t>
-      </w:r>
-      <w:r>
-        <w:t>.</w:t>
-      </w:r>
-      <w:bookmarkStart w:id="1" w:name="PointTmp"/>
-      <w:r>
-        <w:t xml:space="preserve"> </w:t>
-      </w:r>
-    </w:p>
-    <w:p/>
-    <w:bookmarkEnd w:id="1"/>
+        <w:t>—</w:t>
+      </w:r>
+      <w:r>
+        <w:t xml:space="preserve"> This report defines initial proposal of the creation of a Decision Tree Classifier model that can learn to </w:t>
+      </w:r>
+      <w:r>
+        <w:rPr>
+          <w:i/>
+        </w:rPr>
+        <w:t>play</w:t>
+      </w:r>
+      <w:r>
+        <w:t xml:space="preserve"> Tic-Tac-Toe by initially using Supervised Learning with a dataset generated by a Monte Carlo Tree Search with UCT that can successfully play the game, to the use a type of Reinforcement Learning to further tune the model to become a strong adversary in the game. The aim is to create a Decision Tree Classifier capable of recognizing the best possible move for a given game-state, without considering any other factors and without assuming any action on his adversary. This greedy approach has been successful in previous Tic-Tac-Toe playing agents, as well as the reinforcement learning techniques used have been used in the past with more complex models to successfully play more difficult games such as Go. It is expected that the proposed model will be able to recognize the strongest moves in the initial dataset since they should statistically be played more, as well as the reinforcement learning approach taken will accentuate the successful moves over the not-so-successful ones. A timetable of how the project will be taken into action is presented.</w:t>
+      </w:r>
+      <w:bookmarkStart w:id="0" w:name="PointTmp"/>
+    </w:p>
+    <w:bookmarkEnd w:id="0"/>
     <w:p>
       <w:pPr>
         <w:pStyle w:val="Heading1"/>
@@ -328,11 +249,11 @@
       <w:pPr>
         <w:pStyle w:val="Heading2"/>
       </w:pPr>
-      <w:bookmarkStart w:id="2" w:name="_Ref1047586"/>
+      <w:bookmarkStart w:id="1" w:name="_Ref1047586"/>
       <w:r>
         <w:t>Tic-Tac-Toe Knowledge</w:t>
       </w:r>
-      <w:bookmarkEnd w:id="2"/>
+      <w:bookmarkEnd w:id="1"/>
     </w:p>
     <w:p>
       <w:pPr>
@@ -512,7 +433,7 @@
         <w:pStyle w:val="Caption"/>
         <w:jc w:val="center"/>
       </w:pPr>
-      <w:bookmarkStart w:id="3" w:name="_Ref722578"/>
+      <w:bookmarkStart w:id="2" w:name="_Ref722578"/>
       <w:r>
         <w:t xml:space="preserve">Figure </w:t>
       </w:r>
@@ -546,7 +467,7 @@
         </w:rPr>
         <w:fldChar w:fldCharType="end"/>
       </w:r>
-      <w:bookmarkEnd w:id="3"/>
+      <w:bookmarkEnd w:id="2"/>
       <w:r>
         <w:t xml:space="preserve"> - Infeasible game-states [In Search of No-Loss]</w:t>
       </w:r>
@@ -603,7 +524,7 @@
         <w:pStyle w:val="Caption"/>
         <w:jc w:val="center"/>
       </w:pPr>
-      <w:bookmarkStart w:id="4" w:name="_Ref722722"/>
+      <w:bookmarkStart w:id="3" w:name="_Ref722722"/>
       <w:r>
         <w:t xml:space="preserve">Figure </w:t>
       </w:r>
@@ -637,7 +558,7 @@
         </w:rPr>
         <w:fldChar w:fldCharType="end"/>
       </w:r>
-      <w:bookmarkEnd w:id="4"/>
+      <w:bookmarkEnd w:id="3"/>
       <w:r>
         <w:t xml:space="preserve"> - Equivalent game-states [In Search of No-Loss]</w:t>
       </w:r>
@@ -665,44 +586,44 @@
         <w:pStyle w:val="Text"/>
       </w:pPr>
       <w:r>
-        <w:t xml:space="preserve">Monte Carlo Tree Search (MCTS) is a commonly used technique for the creation of agents capable of playing these </w:t>
+        <w:t xml:space="preserve">Monte Carlo Tree Search (MCTS) is a commonly used technique for the creation of agents capable of playing these types of games [Go, Adversarial]. For instance, the recent success of the </w:t>
+      </w:r>
+      <w:r>
+        <w:rPr>
+          <w:i/>
+        </w:rPr>
+        <w:t>AlphaGo</w:t>
+      </w:r>
+      <w:r>
+        <w:t xml:space="preserve">, which used supervised learning </w:t>
+      </w:r>
+      <w:r>
+        <w:t>from real-game examples followed by reinforcement learning,</w:t>
+      </w:r>
+      <w:r>
+        <w:t xml:space="preserve"> team </w:t>
+      </w:r>
+      <w:r>
+        <w:t>at</w:t>
+      </w:r>
+      <w:r>
+        <w:t xml:space="preserve"> defeating the human world champion of Go </w:t>
+      </w:r>
+      <w:r>
+        <w:t xml:space="preserve">motivated the development of </w:t>
+      </w:r>
+      <w:r>
+        <w:rPr>
+          <w:i/>
+        </w:rPr>
+        <w:t>AlphaGo Zero</w:t>
+      </w:r>
+      <w:r>
+        <w:t xml:space="preserve">, which implements a form of </w:t>
       </w:r>
       <w:r>
         <w:lastRenderedPageBreak/>
-        <w:t xml:space="preserve">types of games [Go, Adversarial]. For instance, the recent success of the </w:t>
-      </w:r>
-      <w:r>
-        <w:rPr>
-          <w:i/>
-        </w:rPr>
-        <w:t>AlphaGo</w:t>
-      </w:r>
-      <w:r>
-        <w:t xml:space="preserve">, which used supervised learning </w:t>
-      </w:r>
-      <w:r>
-        <w:t>from real-game examples followed by reinforcement learning,</w:t>
-      </w:r>
-      <w:r>
-        <w:t xml:space="preserve"> team </w:t>
-      </w:r>
-      <w:r>
-        <w:t>at</w:t>
-      </w:r>
-      <w:r>
-        <w:t xml:space="preserve"> defeating the human world champion of Go </w:t>
-      </w:r>
-      <w:r>
-        <w:t xml:space="preserve">motivated the development of </w:t>
-      </w:r>
-      <w:r>
-        <w:rPr>
-          <w:i/>
-        </w:rPr>
-        <w:t>AlphaGo Zero</w:t>
-      </w:r>
-      <w:r>
-        <w:t>, which implements a form of MCTS</w:t>
+        <w:t>MCTS</w:t>
       </w:r>
       <w:r>
         <w:t xml:space="preserve"> for unsupervised learning with a policy network to search high-probability moves [Go].</w:t>
@@ -1129,7 +1050,7 @@
           <w:lang w:val="en-GB"/>
         </w:rPr>
       </w:pPr>
-      <w:bookmarkStart w:id="5" w:name="_Ref959175"/>
+      <w:bookmarkStart w:id="4" w:name="_Ref959175"/>
       <w:r>
         <w:t xml:space="preserve">Equation </w:t>
       </w:r>
@@ -1163,222 +1084,222 @@
         </w:rPr>
         <w:fldChar w:fldCharType="end"/>
       </w:r>
+      <w:bookmarkEnd w:id="4"/>
+      <w:r>
+        <w:rPr>
+          <w:lang w:val="en-GB"/>
+        </w:rPr>
+        <w:t xml:space="preserve"> - UCT Node Selection [Bandit]</w:t>
+      </w:r>
+    </w:p>
+    <w:p>
+      <w:pPr>
+        <w:pStyle w:val="Text"/>
+      </w:pPr>
+      <w:r>
+        <w:t>This allows the algorithm to explore the possible scenarios of different games just by correctly encoding its mechanics into the algorithm, which demonstrates the effectiveness of MCTS</w:t>
+      </w:r>
+      <w:r>
+        <w:t xml:space="preserve"> for tracking future game states and predicting the </w:t>
+      </w:r>
+      <w:r>
+        <w:t>optimal</w:t>
+      </w:r>
+      <w:r>
+        <w:t xml:space="preserve"> move based on that information [Adversarial, Go]. However, </w:t>
+      </w:r>
+      <w:r>
+        <w:t>its implementation</w:t>
+      </w:r>
+      <w:r>
+        <w:t xml:space="preserve"> is inherently time and resource expensive since it needs to recreate a full tree in each turn since the game state changes with every move.</w:t>
+      </w:r>
+      <w:r>
+        <w:t xml:space="preserve"> Also, the random nature of the algorithm </w:t>
+      </w:r>
+      <w:r>
+        <w:t>allows to</w:t>
+      </w:r>
+      <w:r>
+        <w:t xml:space="preserve"> overlook </w:t>
+      </w:r>
+      <w:r>
+        <w:t>specific</w:t>
+      </w:r>
+      <w:r>
+        <w:t xml:space="preserve"> game paths that may result on a loss</w:t>
+      </w:r>
+      <w:r>
+        <w:t>,</w:t>
+      </w:r>
+      <w:r>
+        <w:t xml:space="preserve"> since these may be the consequence of “weird” plays.</w:t>
+      </w:r>
+    </w:p>
+    <w:p>
+      <w:pPr>
+        <w:pStyle w:val="Heading2"/>
+      </w:pPr>
+      <w:bookmarkStart w:id="5" w:name="_Ref780659"/>
+      <w:r>
+        <w:t>Alternatives to MCTS</w:t>
+      </w:r>
       <w:bookmarkEnd w:id="5"/>
-      <w:r>
-        <w:rPr>
-          <w:lang w:val="en-GB"/>
-        </w:rPr>
-        <w:t xml:space="preserve"> - UCT Node Selection [Bandit]</w:t>
-      </w:r>
     </w:p>
     <w:p>
       <w:pPr>
         <w:pStyle w:val="Text"/>
       </w:pPr>
       <w:r>
-        <w:t>This allows the algorithm to explore the possible scenarios of different games just by correctly encoding its mechanics into the algorithm, which demonstrates the effectiveness of MCTS</w:t>
-      </w:r>
-      <w:r>
-        <w:t xml:space="preserve"> for tracking future game states and predicting the </w:t>
-      </w:r>
-      <w:r>
-        <w:t>optimal</w:t>
-      </w:r>
-      <w:r>
-        <w:t xml:space="preserve"> move based on that information [Adversarial, Go]. However, </w:t>
-      </w:r>
-      <w:r>
-        <w:t>its implementation</w:t>
-      </w:r>
-      <w:r>
-        <w:t xml:space="preserve"> is inherently time and resource expensive since it needs to recreate a full tree in each turn since the game state changes with every move.</w:t>
-      </w:r>
-      <w:r>
-        <w:t xml:space="preserve"> Also, the random nature of the algorithm </w:t>
-      </w:r>
-      <w:r>
-        <w:t>allows to</w:t>
-      </w:r>
-      <w:r>
-        <w:t xml:space="preserve"> overlook </w:t>
-      </w:r>
-      <w:r>
-        <w:t>specific</w:t>
-      </w:r>
-      <w:r>
-        <w:t xml:space="preserve"> game paths that may result on a loss</w:t>
-      </w:r>
-      <w:r>
-        <w:t>,</w:t>
-      </w:r>
-      <w:r>
-        <w:t xml:space="preserve"> since these may be the consequence of “weird” plays.</w:t>
-      </w:r>
+        <w:t xml:space="preserve">The power of MCTS but the </w:t>
+      </w:r>
+      <w:r>
+        <w:t>disadvantages it carries have motivated the development of models that imitate its behavior but are more time and resource efficient [MCTS to Learn DT, Thinking Fast].</w:t>
+      </w:r>
+      <w:r>
+        <w:t xml:space="preserve"> These implementations aim to train models based on remembering the decisions taken by MCTS for quicker decision making [MCTS to Learn DT], or by observing multiple runs and training a model with the </w:t>
+      </w:r>
+      <w:r>
+        <w:t>examples gathered and the decisions taken by the MCTS for a given state [Thinking Fast].</w:t>
+      </w:r>
+    </w:p>
+    <w:p>
+      <w:pPr>
+        <w:pStyle w:val="Text"/>
+      </w:pPr>
+      <w:r>
+        <w:t xml:space="preserve">The objective of these implementations is to create a model that </w:t>
+      </w:r>
+      <w:proofErr w:type="gramStart"/>
+      <w:r>
+        <w:t>is capable of recognizing</w:t>
+      </w:r>
+      <w:proofErr w:type="gramEnd"/>
+      <w:r>
+        <w:t xml:space="preserve"> which actions are taken more frequently over different games, reducing time needed for decision making and removing the random factor of MCTS.</w:t>
+      </w:r>
+    </w:p>
+    <w:p>
+      <w:pPr>
+        <w:pStyle w:val="Text"/>
+      </w:pPr>
+      <w:r>
+        <w:t>These models show that it is feasible to imitate the behavior of a MCTS with another, more time efficient, Machine Learning model, such as a Deep Neural network with promising results [Thinking Fast].</w:t>
+      </w:r>
+    </w:p>
+    <w:p>
+      <w:pPr>
+        <w:pStyle w:val="Text"/>
+      </w:pPr>
     </w:p>
     <w:p>
       <w:pPr>
         <w:pStyle w:val="Heading2"/>
       </w:pPr>
-      <w:bookmarkStart w:id="6" w:name="_Ref780659"/>
-      <w:r>
-        <w:t>Alternatives to MCTS</w:t>
+      <w:r>
+        <w:t>Decision Trees</w:t>
+      </w:r>
+    </w:p>
+    <w:p>
+      <w:pPr>
+        <w:pStyle w:val="Text"/>
+      </w:pPr>
+      <w:r>
+        <w:t xml:space="preserve">Decision Trees (DTs) have been proven to work against </w:t>
+      </w:r>
+      <w:r>
+        <w:rPr>
+          <w:i/>
+        </w:rPr>
+        <w:t xml:space="preserve">Minimax, </w:t>
+      </w:r>
+      <w:r>
+        <w:t>another powerful algorithm that provides a No-Loss solution to the game [Implementing a No-Loss].</w:t>
+      </w:r>
+      <w:r>
+        <w:t xml:space="preserve"> </w:t>
+      </w:r>
+      <w:r>
+        <w:t xml:space="preserve">This works since </w:t>
+      </w:r>
+      <w:r>
+        <w:rPr>
+          <w:i/>
+        </w:rPr>
+        <w:t>Minimax</w:t>
+      </w:r>
+      <w:r>
+        <w:t xml:space="preserve"> has been proven to not perform optimal moves when the opponent makes a sub optimal choice [Implementing a No-Loss]; however, it maintains a No-Loss Strategy in a non-optimal number of moves. DTs have been trained to </w:t>
+      </w:r>
+      <w:r>
+        <w:t xml:space="preserve">perform a best optimal action despite the opponent’s actions [Implementing a No-Loss]. However, this </w:t>
+      </w:r>
+      <w:r>
+        <w:t>DT</w:t>
+      </w:r>
+      <w:r>
+        <w:t xml:space="preserve"> was manually created</w:t>
+      </w:r>
+      <w:r>
+        <w:t>, which is non-optimal for our purposes.</w:t>
+      </w:r>
+    </w:p>
+    <w:p>
+      <w:pPr>
+        <w:pStyle w:val="Text"/>
+      </w:pPr>
+      <w:r>
+        <w:t xml:space="preserve">Following the research mentioned on </w:t>
+      </w:r>
+      <w:r>
+        <w:fldChar w:fldCharType="begin"/>
+      </w:r>
+      <w:r>
+        <w:instrText xml:space="preserve"> REF _Ref780659 \w \h </w:instrText>
+      </w:r>
+      <w:r>
+        <w:fldChar w:fldCharType="separate"/>
+      </w:r>
+      <w:r>
+        <w:t>II.C</w:t>
+      </w:r>
+      <w:r>
+        <w:fldChar w:fldCharType="end"/>
+      </w:r>
+      <w:r>
+        <w:t xml:space="preserve">, it is possible to implement a DT trained on different games performed by a MCTS, to learn to imitate the behavior of the algorithm without the need of creating a full tree each time it </w:t>
+      </w:r>
+      <w:proofErr w:type="gramStart"/>
+      <w:r>
+        <w:t>need</w:t>
+      </w:r>
+      <w:proofErr w:type="gramEnd"/>
+      <w:r>
+        <w:t xml:space="preserve"> to perform a move.</w:t>
+      </w:r>
+    </w:p>
+    <w:p>
+      <w:pPr>
+        <w:pStyle w:val="Text"/>
+      </w:pPr>
+      <w:r>
+        <w:t>This provides enough theoretical ground to explore the performance of training a Decision Tree that imitates the behavior a MCTS to play Tic-Tac-Toe [Thinking Fast, MCTS to Learn DT, Implementing a No-Loss].</w:t>
+      </w:r>
+    </w:p>
+    <w:p>
+      <w:pPr>
+        <w:pStyle w:val="Text"/>
+      </w:pPr>
+    </w:p>
+    <w:p>
+      <w:pPr>
+        <w:pStyle w:val="Heading1"/>
+      </w:pPr>
+      <w:bookmarkStart w:id="6" w:name="_Ref1304689"/>
+      <w:r>
+        <w:t>Methodology</w:t>
       </w:r>
       <w:bookmarkEnd w:id="6"/>
-    </w:p>
-    <w:p>
-      <w:pPr>
-        <w:pStyle w:val="Text"/>
-      </w:pPr>
-      <w:r>
-        <w:t xml:space="preserve">The power of MCTS but the </w:t>
-      </w:r>
-      <w:r>
-        <w:t>disadvantages it carries have motivated the development of models that imitate its behavior but are more time and resource efficient [MCTS to Learn DT, Thinking Fast].</w:t>
-      </w:r>
-      <w:r>
-        <w:t xml:space="preserve"> These implementations aim to train models based on remembering the decisions taken by MCTS for quicker decision making [MCTS to Learn DT], or by observing multiple runs and training a model with the </w:t>
-      </w:r>
-      <w:r>
-        <w:t>examples gathered and the decisions taken by the MCTS for a given state [Thinking Fast].</w:t>
-      </w:r>
-    </w:p>
-    <w:p>
-      <w:pPr>
-        <w:pStyle w:val="Text"/>
-      </w:pPr>
-      <w:r>
-        <w:t xml:space="preserve">The objective of these implementations is to create a model that </w:t>
-      </w:r>
-      <w:proofErr w:type="gramStart"/>
-      <w:r>
-        <w:t>is capable of recognizing</w:t>
-      </w:r>
-      <w:proofErr w:type="gramEnd"/>
-      <w:r>
-        <w:t xml:space="preserve"> which actions are taken more frequently over different games, reducing time needed for decision making and removing the random factor of MCTS.</w:t>
-      </w:r>
-    </w:p>
-    <w:p>
-      <w:pPr>
-        <w:pStyle w:val="Text"/>
-      </w:pPr>
-      <w:r>
-        <w:t>These models show that it is feasible to imitate the behavior of a MCTS with another, more time efficient, Machine Learning model, such as a Deep Neural network with promising results [Thinking Fast].</w:t>
-      </w:r>
-    </w:p>
-    <w:p>
-      <w:pPr>
-        <w:pStyle w:val="Text"/>
-      </w:pPr>
-    </w:p>
-    <w:p>
-      <w:pPr>
-        <w:pStyle w:val="Heading2"/>
-      </w:pPr>
-      <w:r>
-        <w:t>Decision Trees</w:t>
-      </w:r>
-    </w:p>
-    <w:p>
-      <w:pPr>
-        <w:pStyle w:val="Text"/>
-      </w:pPr>
-      <w:r>
-        <w:t xml:space="preserve">Decision Trees (DTs) have been proven to work against </w:t>
-      </w:r>
-      <w:r>
-        <w:rPr>
-          <w:i/>
-        </w:rPr>
-        <w:t xml:space="preserve">Minimax, </w:t>
-      </w:r>
-      <w:r>
-        <w:t xml:space="preserve">another powerful algorithm that provides a No-Loss </w:t>
-      </w:r>
-      <w:r>
-        <w:t>solution to the game [Implementing a No-Loss].</w:t>
-      </w:r>
-      <w:r>
-        <w:t xml:space="preserve"> </w:t>
-      </w:r>
-      <w:r>
-        <w:t xml:space="preserve">This works since </w:t>
-      </w:r>
-      <w:r>
-        <w:rPr>
-          <w:i/>
-        </w:rPr>
-        <w:t>Minimax</w:t>
-      </w:r>
-      <w:r>
-        <w:t xml:space="preserve"> has been proven to not perform optimal moves when the opponent makes a sub optimal choice [Implementing a No-Loss]; however, it maintains a No-Loss Strategy in a non-optimal number of moves. DTs have been trained to perform a best optimal action despite the opponent’s actions [Implementing a No-Loss]. However, this </w:t>
-      </w:r>
-      <w:r>
-        <w:t>DT</w:t>
-      </w:r>
-      <w:r>
-        <w:t xml:space="preserve"> was manually created</w:t>
-      </w:r>
-      <w:r>
-        <w:t>, which is non-optimal for our purposes.</w:t>
-      </w:r>
-    </w:p>
-    <w:p>
-      <w:pPr>
-        <w:pStyle w:val="Text"/>
-      </w:pPr>
-      <w:r>
-        <w:t xml:space="preserve">Following the research mentioned on </w:t>
-      </w:r>
-      <w:r>
-        <w:fldChar w:fldCharType="begin"/>
-      </w:r>
-      <w:r>
-        <w:instrText xml:space="preserve"> REF _Ref780659 \w \h </w:instrText>
-      </w:r>
-      <w:r>
-        <w:fldChar w:fldCharType="separate"/>
-      </w:r>
-      <w:r>
-        <w:t>II.C</w:t>
-      </w:r>
-      <w:r>
-        <w:fldChar w:fldCharType="end"/>
-      </w:r>
-      <w:r>
-        <w:t xml:space="preserve">, it is possible to implement a DT trained on different games performed by a MCTS, to learn to imitate the behavior of the algorithm without the need of creating a full tree each time it </w:t>
-      </w:r>
-      <w:proofErr w:type="gramStart"/>
-      <w:r>
-        <w:t>need</w:t>
-      </w:r>
-      <w:proofErr w:type="gramEnd"/>
-      <w:r>
-        <w:t xml:space="preserve"> to perform a move.</w:t>
-      </w:r>
-    </w:p>
-    <w:p>
-      <w:pPr>
-        <w:pStyle w:val="Text"/>
-      </w:pPr>
-      <w:r>
-        <w:t>This provides enough theoretical ground to explore the performance of training a Decision Tree that imitates the behavior a MCTS to play Tic-Tac-Toe [Thinking Fast, MCTS to Learn DT, Implementing a No-Loss].</w:t>
-      </w:r>
-    </w:p>
-    <w:p>
-      <w:pPr>
-        <w:pStyle w:val="Text"/>
-      </w:pPr>
-    </w:p>
-    <w:p>
-      <w:pPr>
-        <w:pStyle w:val="Heading1"/>
-      </w:pPr>
-      <w:bookmarkStart w:id="7" w:name="_Ref1304689"/>
-      <w:r>
-        <w:t>Methodology</w:t>
-      </w:r>
-      <w:bookmarkEnd w:id="7"/>
     </w:p>
     <w:p>
       <w:pPr>
@@ -1554,8 +1475,8 @@
         <w:pStyle w:val="Caption"/>
         <w:jc w:val="center"/>
       </w:pPr>
-      <w:bookmarkStart w:id="8" w:name="_Ref1043535"/>
-      <w:bookmarkStart w:id="9" w:name="_Ref1043522"/>
+      <w:bookmarkStart w:id="7" w:name="_Ref1043535"/>
+      <w:bookmarkStart w:id="8" w:name="_Ref1043522"/>
       <w:r>
         <w:t xml:space="preserve">Equation </w:t>
       </w:r>
@@ -1589,11 +1510,11 @@
         </w:rPr>
         <w:fldChar w:fldCharType="end"/>
       </w:r>
+      <w:bookmarkEnd w:id="7"/>
+      <w:r>
+        <w:t xml:space="preserve"> - Entropy Function</w:t>
+      </w:r>
       <w:bookmarkEnd w:id="8"/>
-      <w:r>
-        <w:t xml:space="preserve"> - Entropy Function</w:t>
-      </w:r>
-      <w:bookmarkEnd w:id="9"/>
     </w:p>
     <w:p>
       <m:oMathPara>
@@ -1602,7 +1523,6 @@
             <w:rPr>
               <w:rFonts w:ascii="Cambria Math" w:hAnsi="Cambria Math"/>
             </w:rPr>
-            <w:lastRenderedPageBreak/>
             <m:t>Information Gain</m:t>
           </m:r>
         </m:oMath>
@@ -1655,7 +1575,11 @@
         <w:pStyle w:val="Text"/>
       </w:pPr>
       <w:r>
-        <w:t xml:space="preserve">This allows the DT to understand which cells are more important for the MCTS algorithm in a given situation having enough training examples to choose from. </w:t>
+        <w:t xml:space="preserve">This allows the DT to understand which cells are more important for the MCTS algorithm in a given situation having </w:t>
+      </w:r>
+      <w:r>
+        <w:lastRenderedPageBreak/>
+        <w:t xml:space="preserve">enough training examples to choose from. </w:t>
       </w:r>
       <w:r>
         <w:t>To “understand” the importance of a cell is to learn which cell’s states possess less entropy as to correctly discriminate the next action taken.</w:t>
@@ -1703,11 +1627,11 @@
       <w:pPr>
         <w:pStyle w:val="Heading2"/>
       </w:pPr>
-      <w:bookmarkStart w:id="10" w:name="_Ref1307320"/>
+      <w:bookmarkStart w:id="9" w:name="_Ref1307320"/>
       <w:r>
         <w:t>Dataset Collection</w:t>
       </w:r>
-      <w:bookmarkEnd w:id="10"/>
+      <w:bookmarkEnd w:id="9"/>
     </w:p>
     <w:p>
       <w:pPr>
@@ -2563,7 +2487,7 @@
         <w:pStyle w:val="Caption"/>
         <w:jc w:val="center"/>
       </w:pPr>
-      <w:bookmarkStart w:id="11" w:name="_Ref1049343"/>
+      <w:bookmarkStart w:id="10" w:name="_Ref1049343"/>
       <w:r>
         <w:t xml:space="preserve">Figure </w:t>
       </w:r>
@@ -2597,20 +2521,97 @@
         </w:rPr>
         <w:fldChar w:fldCharType="end"/>
       </w:r>
+      <w:bookmarkEnd w:id="10"/>
+      <w:r>
+        <w:t xml:space="preserve"> - Encoding Used if Second Player's Turn (O)</w:t>
+      </w:r>
+    </w:p>
+    <w:p>
+      <w:pPr>
+        <w:pStyle w:val="Text"/>
+      </w:pPr>
+      <w:r>
+        <w:t xml:space="preserve">Upon inspection of data, it was decided that </w:t>
+      </w:r>
+      <w:r>
+        <w:t>every move should be stored, even from the perspective of a losing agent. This was determined since MCTS will always perform the best possible move available for a given scenario [Bandit]. In an optimistic approach, even if the agent loses, it means that no better move was possible for a scenario [Go]. Also, it is assumed that in the long run, the MCTS algorithm will chose the best moves more frequently over the non-optimal ones [Bandit][Go], which the DT implementation should capture.</w:t>
+      </w:r>
+    </w:p>
+    <w:p>
+      <w:pPr>
+        <w:pStyle w:val="Heading2"/>
+      </w:pPr>
+      <w:r>
+        <w:t>Training</w:t>
+      </w:r>
+    </w:p>
+    <w:p>
+      <w:pPr>
+        <w:pStyle w:val="Text"/>
+      </w:pPr>
+      <w:r>
+        <w:t>Training will ensure that the DT reflects the behavior of the MCTS algorithm</w:t>
+      </w:r>
+      <w:r>
+        <w:t>, and not the performance of the DT as a playing agent</w:t>
+      </w:r>
+      <w:r>
+        <w:t>. To evaluate the model’s performance over the original dataset, 10-Fold Cross Validation (CV) will be used. The CV is needed for exploring the values for the minimum impurity decrease for pre-pruning, diminishing the possibility of overfitting.</w:t>
+      </w:r>
+    </w:p>
+    <w:p>
+      <w:pPr>
+        <w:pStyle w:val="Text"/>
+      </w:pPr>
+      <w:r>
+        <w:t>When an optimal parameter is found, the classifier will be trained over 70% of the dataset, using the remaining 30% as a testing set to measure performance with accuracy, precision, recall, and the F1-Score [</w:t>
+      </w:r>
+      <w:proofErr w:type="spellStart"/>
+      <w:r>
+        <w:t>Aplaydin</w:t>
+      </w:r>
+      <w:proofErr w:type="spellEnd"/>
+      <w:r>
+        <w:t>].</w:t>
+      </w:r>
+    </w:p>
+    <w:p>
+      <w:pPr>
+        <w:pStyle w:val="Heading1"/>
+      </w:pPr>
+      <w:bookmarkStart w:id="11" w:name="_Ref1310597"/>
+      <w:r>
+        <w:t>Experiments</w:t>
+      </w:r>
       <w:bookmarkEnd w:id="11"/>
-      <w:r>
-        <w:t xml:space="preserve"> - Encoding Used if Second Player's Turn (O)</w:t>
-      </w:r>
     </w:p>
     <w:p>
       <w:pPr>
         <w:pStyle w:val="Text"/>
       </w:pPr>
       <w:r>
-        <w:t xml:space="preserve">Upon inspection of data, it was decided that </w:t>
-      </w:r>
-      <w:r>
-        <w:t>every move should be stored, even from the perspective of a losing agent. This was determined since MCTS will always perform the best possible move available for a given scenario [Bandit]. In an optimistic approach, even if the agent loses, it means that no better move was possible for a scenario [Go]. Also, it is assumed that in the long run, the MCTS algorithm will chose the best moves more frequently over the non-optimal ones [Bandit][Go], which the DT implementation should capture.</w:t>
+        <w:t xml:space="preserve">All the processes described in Section </w:t>
+      </w:r>
+      <w:r>
+        <w:fldChar w:fldCharType="begin"/>
+      </w:r>
+      <w:r>
+        <w:instrText xml:space="preserve"> REF _Ref1304689 \w \h </w:instrText>
+      </w:r>
+      <w:r>
+        <w:fldChar w:fldCharType="separate"/>
+      </w:r>
+      <w:r>
+        <w:t>III</w:t>
+      </w:r>
+      <w:r>
+        <w:fldChar w:fldCharType="end"/>
+      </w:r>
+      <w:r>
+        <w:t xml:space="preserve"> explain how the initial training and classification performance of the model will be realized. However, we now need to test the ability of the </w:t>
+      </w:r>
+      <w:r>
+        <w:t>model as a candidate to compete against other agents in matches of Tic-Tac-Toe.</w:t>
       </w:r>
     </w:p>
     <w:p>
@@ -2618,7 +2619,7 @@
         <w:pStyle w:val="Heading2"/>
       </w:pPr>
       <w:r>
-        <w:t>Training</w:t>
+        <w:t>Initial Performance Testing</w:t>
       </w:r>
     </w:p>
     <w:p>
@@ -2626,13 +2627,26 @@
         <w:pStyle w:val="Text"/>
       </w:pPr>
       <w:r>
-        <w:t>Training will ensure that the DT reflects the behavior of the MCTS algorithm</w:t>
-      </w:r>
-      <w:r>
-        <w:t>, and not the performance of the DT as a playing agent</w:t>
-      </w:r>
-      <w:r>
-        <w:t>. To evaluate the model’s performance over the original dataset, 10-Fold Cross Validation (CV) will be used. The CV is needed for exploring the values for the minimum impurity decrease for pre-pruning, diminishing the possibility of overfitting.</w:t>
+        <w:t xml:space="preserve">To test the abilities of the DT, </w:t>
+      </w:r>
+      <w:r>
+        <w:t xml:space="preserve">we will compare its gameplay against the original MCTS agent used to train it. We will observe its </w:t>
+      </w:r>
+      <w:proofErr w:type="spellStart"/>
+      <w:r>
+        <w:t>win_rate</w:t>
+      </w:r>
+      <w:proofErr w:type="spellEnd"/>
+      <w:r>
+        <w:t xml:space="preserve"> score, which is only the percentage of the games that resulted in draw or a win, </w:t>
+      </w:r>
+      <w:proofErr w:type="gramStart"/>
+      <w:r>
+        <w:t>in order to</w:t>
+      </w:r>
+      <w:proofErr w:type="gramEnd"/>
+      <w:r>
+        <w:t xml:space="preserve"> aim for a No-Loss strategy performance for the DT.</w:t>
       </w:r>
     </w:p>
     <w:p>
@@ -2640,73 +2654,57 @@
         <w:pStyle w:val="Text"/>
       </w:pPr>
       <w:r>
-        <w:t>When an optimal parameter is found, the classifier will be trained over 70% of the dataset, using the remaining 30% as a testing set to measure performance with accuracy, precision, recall, and the F1-Score [</w:t>
+        <w:t xml:space="preserve">100 games will be played against the original MCTS to calculate an initial </w:t>
       </w:r>
       <w:proofErr w:type="spellStart"/>
       <w:r>
-        <w:t>Aplaydin</w:t>
+        <w:t>win_rate</w:t>
       </w:r>
       <w:proofErr w:type="spellEnd"/>
       <w:r>
-        <w:t>].</w:t>
-      </w:r>
-    </w:p>
-    <w:p>
-      <w:pPr>
-        <w:pStyle w:val="Heading1"/>
-      </w:pPr>
-      <w:bookmarkStart w:id="12" w:name="_Ref1310597"/>
-      <w:r>
-        <w:t>Experiments</w:t>
-      </w:r>
+        <w:t xml:space="preserve"> score. The games will be stored as explained in section </w:t>
+      </w:r>
+      <w:r>
+        <w:fldChar w:fldCharType="begin"/>
+      </w:r>
+      <w:r>
+        <w:instrText xml:space="preserve"> REF _Ref1307320 \w \h </w:instrText>
+      </w:r>
+      <w:r>
+        <w:fldChar w:fldCharType="separate"/>
+      </w:r>
+      <w:r>
+        <w:t>III.B</w:t>
+      </w:r>
+      <w:r>
+        <w:fldChar w:fldCharType="end"/>
+      </w:r>
+      <w:r>
+        <w:t>, but instead of storing all games, the model will be fine tuned with the movements of the winning agent. This was not done before since we assumed an optimal strategy from the MCTS in all scenarios, but with enough examples for basic play, we are now focusing on learning the best strategies.</w:t>
+      </w:r>
+      <w:r>
+        <w:t xml:space="preserve"> This method of further learning was also performed by [Go], in which they first explored Go g</w:t>
+      </w:r>
+      <w:bookmarkStart w:id="12" w:name="_GoBack"/>
       <w:bookmarkEnd w:id="12"/>
+      <w:r>
+        <w:t>ames between expert human players and then let their own models to further play against previous iterations of themselves for faster learning with successful results.</w:t>
+      </w:r>
+    </w:p>
+    <w:p>
+      <w:pPr>
+        <w:pStyle w:val="Heading2"/>
+      </w:pPr>
+      <w:r>
+        <w:t>Further Training</w:t>
+      </w:r>
     </w:p>
     <w:p>
       <w:pPr>
         <w:pStyle w:val="Text"/>
       </w:pPr>
       <w:r>
-        <w:t xml:space="preserve">All the processes described in Section </w:t>
-      </w:r>
-      <w:r>
-        <w:fldChar w:fldCharType="begin"/>
-      </w:r>
-      <w:r>
-        <w:instrText xml:space="preserve"> REF _Ref1304689 \w \h </w:instrText>
-      </w:r>
-      <w:r>
-        <w:fldChar w:fldCharType="separate"/>
-      </w:r>
-      <w:r>
-        <w:t>III</w:t>
-      </w:r>
-      <w:r>
-        <w:fldChar w:fldCharType="end"/>
-      </w:r>
-      <w:r>
-        <w:t xml:space="preserve"> explain how the initial training and classification performance of the model will be realized. However, we now need to test the ability of the </w:t>
-      </w:r>
-      <w:r>
-        <w:t>model as a candidate to compete against other agents in matches of Tic-Tac-Toe.</w:t>
-      </w:r>
-    </w:p>
-    <w:p>
-      <w:pPr>
-        <w:pStyle w:val="Heading2"/>
-      </w:pPr>
-      <w:r>
-        <w:t>Initial Performance Testing</w:t>
-      </w:r>
-    </w:p>
-    <w:p>
-      <w:pPr>
-        <w:pStyle w:val="Text"/>
-      </w:pPr>
-      <w:r>
-        <w:t xml:space="preserve">To test the abilities of the DT, </w:t>
-      </w:r>
-      <w:r>
-        <w:t xml:space="preserve">we will compare its gameplay against the original MCTS agent used to train it. We will observe its </w:t>
+        <w:t xml:space="preserve">After the initial plays with the MCTS agent, a second version will be developed with the new training examples. 10 games will be played against the first version, and the new </w:t>
       </w:r>
       <w:proofErr w:type="spellStart"/>
       <w:r>
@@ -2714,83 +2712,14 @@
       </w:r>
       <w:proofErr w:type="spellEnd"/>
       <w:r>
-        <w:t xml:space="preserve"> score, which is only the percentage of the games that resulted in draw or a win, </w:t>
-      </w:r>
-      <w:proofErr w:type="gramStart"/>
-      <w:r>
-        <w:t>in order to</w:t>
-      </w:r>
-      <w:proofErr w:type="gramEnd"/>
-      <w:r>
-        <w:t xml:space="preserve"> aim for a No-Loss strategy performance for the DT.</w:t>
-      </w:r>
-    </w:p>
-    <w:p>
-      <w:pPr>
-        <w:pStyle w:val="Text"/>
-      </w:pPr>
-      <w:r>
-        <w:t xml:space="preserve">100 games will be played against the original MCTS to calculate an initial </w:t>
-      </w:r>
-      <w:proofErr w:type="spellStart"/>
-      <w:r>
-        <w:t>win_rate</w:t>
-      </w:r>
-      <w:proofErr w:type="spellEnd"/>
-      <w:r>
-        <w:t xml:space="preserve"> score. The games will be stored as explained in section </w:t>
-      </w:r>
-      <w:r>
-        <w:fldChar w:fldCharType="begin"/>
-      </w:r>
-      <w:r>
-        <w:instrText xml:space="preserve"> REF _Ref1307320 \w \h </w:instrText>
-      </w:r>
-      <w:r>
-        <w:fldChar w:fldCharType="separate"/>
-      </w:r>
-      <w:r>
-        <w:t>III.B</w:t>
-      </w:r>
-      <w:r>
-        <w:fldChar w:fldCharType="end"/>
-      </w:r>
-      <w:r>
-        <w:t>, but instead of storing all games, the model will be fine tuned with the movements of the winning agent. This was not done before since we assumed an optimal strategy from the MCTS in all scenarios, but with enough examples for basic play, we are now focusing on learning the best strategies.</w:t>
-      </w:r>
-      <w:r>
-        <w:t xml:space="preserve"> This method of further learning was also performed by [Go], in which they first explored Go games between expert human players and then let their own models to further play against previous iterations of themselves for faster learning with successful results.</w:t>
-      </w:r>
-    </w:p>
-    <w:p>
-      <w:pPr>
-        <w:pStyle w:val="Heading2"/>
-      </w:pPr>
-      <w:r>
-        <w:t>Further Training</w:t>
-      </w:r>
-    </w:p>
-    <w:p>
-      <w:pPr>
-        <w:pStyle w:val="Text"/>
-      </w:pPr>
-      <w:r>
-        <w:t xml:space="preserve">After the initial plays with the MCTS agent, a second </w:t>
+        <w:t xml:space="preserve"> score will be saved. Again, new training examples will be saved from the winning agent’s moves [Go]. These moves will be used to train a new agent each time.</w:t>
+      </w:r>
+      <w:r>
+        <w:t xml:space="preserve"> To avoid overfitting on the same decisions each time, a random factor </w:t>
       </w:r>
       <w:r>
         <w:lastRenderedPageBreak/>
-        <w:t xml:space="preserve">version will be developed with the new training examples. 10 games will be played against the first version, and the new </w:t>
-      </w:r>
-      <w:proofErr w:type="spellStart"/>
-      <w:r>
-        <w:t>win_rate</w:t>
-      </w:r>
-      <w:proofErr w:type="spellEnd"/>
-      <w:r>
-        <w:t xml:space="preserve"> score will be saved. Again, new training examples will be saved from the winning agent’s moves [Go]. These moves will be used to train a new agent each time.</w:t>
-      </w:r>
-      <w:r>
-        <w:t xml:space="preserve"> To avoid overfitting on the same decisions each time, a random factor will be added, which will consist on selecting a random available move with a probability of 10% each turn.</w:t>
+        <w:t>will be added, which will consist on selecting a random available move with a probability of 10% each turn.</w:t>
       </w:r>
     </w:p>
     <w:p>
@@ -3000,25 +2929,28 @@
         <w:t xml:space="preserve">A Gantt </w:t>
       </w:r>
       <w:r>
-        <w:t xml:space="preserve">Chart below show how the development of the </w:t>
-      </w:r>
-      <w:r>
-        <w:t>project is going to be performed:</w:t>
+        <w:t>Chart below show how the development of the project is going to be performed:</w:t>
       </w:r>
     </w:p>
     <w:p>
       <w:pPr>
         <w:pStyle w:val="Text"/>
+        <w:keepNext/>
       </w:pPr>
       <w:r>
         <w:rPr>
           <w:noProof/>
         </w:rPr>
-        <w:lastRenderedPageBreak/>
+        <w:t xml:space="preserve"> </w:t>
+      </w:r>
+      <w:r>
+        <w:rPr>
+          <w:noProof/>
+        </w:rPr>
         <w:drawing>
-          <wp:inline distT="0" distB="0" distL="0" distR="0" wp14:anchorId="55AF49F3" wp14:editId="11B5120A">
-            <wp:extent cx="8788865" cy="2786628"/>
-            <wp:effectExtent l="0" t="8890" r="3810" b="3810"/>
+          <wp:inline distT="0" distB="0" distL="0" distR="0" wp14:anchorId="764DE55D" wp14:editId="25652A35">
+            <wp:extent cx="8252163" cy="2616364"/>
+            <wp:effectExtent l="0" t="1587" r="0" b="0"/>
             <wp:docPr id="7" name="Picture 7"/>
             <wp:cNvGraphicFramePr>
               <a:graphicFrameLocks xmlns:a="http://schemas.openxmlformats.org/drawingml/2006/main" noChangeAspect="1"/>
@@ -3039,7 +2971,7 @@
                   <pic:spPr>
                     <a:xfrm rot="16200000">
                       <a:off x="0" y="0"/>
-                      <a:ext cx="8830923" cy="2799963"/>
+                      <a:ext cx="8252163" cy="2616364"/>
                     </a:xfrm>
                     <a:prstGeom prst="rect">
                       <a:avLst/>
@@ -3054,9 +2986,35 @@
     </w:p>
     <w:p>
       <w:pPr>
+        <w:pStyle w:val="Caption"/>
+        <w:jc w:val="center"/>
+      </w:pPr>
+      <w:r>
+        <w:t xml:space="preserve">Figure </w:t>
+      </w:r>
+      <w:fldSimple w:instr=" SEQ Figure \* ARABIC ">
+        <w:r>
+          <w:rPr>
+            <w:noProof/>
+          </w:rPr>
+          <w:t>6</w:t>
+        </w:r>
+      </w:fldSimple>
+      <w:r>
+        <w:t xml:space="preserve"> - Gantt Chart of the Project</w:t>
+      </w:r>
+    </w:p>
+    <w:p>
+      <w:pPr>
+        <w:pStyle w:val="Text"/>
+      </w:pPr>
+    </w:p>
+    <w:p>
+      <w:pPr>
         <w:pStyle w:val="Heading1"/>
       </w:pPr>
       <w:r>
+        <w:lastRenderedPageBreak/>
         <w:tab/>
       </w:r>
       <w:r>
@@ -5017,7 +4975,6 @@
         <w:t xml:space="preserve">Chicago, IL, USA: Univ. of Chicago Press, </w:t>
       </w:r>
       <w:r>
-        <w:lastRenderedPageBreak/>
         <w:t xml:space="preserve">1987, Accessed on: Feb. 28, 2010, [Online] Available: http://press-pubs.uchicago.edu/founders/ </w:t>
       </w:r>
     </w:p>
@@ -8107,6 +8064,7 @@
           <w:i/>
           <w:iCs/>
         </w:rPr>
+        <w:lastRenderedPageBreak/>
         <w:t>Example</w:t>
       </w:r>
       <w:r>
@@ -12312,6 +12270,7 @@
     <w:lsdException w:name="HTML Sample" w:semiHidden="1" w:unhideWhenUsed="1"/>
     <w:lsdException w:name="HTML Typewriter" w:semiHidden="1" w:unhideWhenUsed="1"/>
     <w:lsdException w:name="HTML Variable" w:semiHidden="1" w:unhideWhenUsed="1"/>
+    <w:lsdException w:name="Normal Table" w:semiHidden="1" w:unhideWhenUsed="1"/>
     <w:lsdException w:name="annotation subject" w:semiHidden="1" w:unhideWhenUsed="1"/>
     <w:lsdException w:name="No List" w:semiHidden="1" w:unhideWhenUsed="1"/>
     <w:lsdException w:name="Outline List 1" w:semiHidden="1" w:unhideWhenUsed="1"/>
@@ -12355,8 +12314,10 @@
     <w:lsdException w:name="Table Elegant" w:semiHidden="1" w:unhideWhenUsed="1"/>
     <w:lsdException w:name="Table Professional" w:semiHidden="1" w:unhideWhenUsed="1"/>
     <w:lsdException w:name="Table Subtle 1" w:semiHidden="1" w:unhideWhenUsed="1"/>
+    <w:lsdException w:name="Table Subtle 2" w:semiHidden="1" w:unhideWhenUsed="1"/>
     <w:lsdException w:name="Table Web 1" w:semiHidden="1" w:unhideWhenUsed="1"/>
     <w:lsdException w:name="Table Web 2" w:semiHidden="1" w:unhideWhenUsed="1"/>
+    <w:lsdException w:name="Table Web 3" w:semiHidden="1" w:unhideWhenUsed="1"/>
     <w:lsdException w:name="Balloon Text" w:semiHidden="1" w:unhideWhenUsed="1"/>
     <w:lsdException w:name="Table Theme" w:semiHidden="1" w:unhideWhenUsed="1"/>
     <w:lsdException w:name="Placeholder Text" w:semiHidden="1"/>
@@ -13579,7 +13540,7 @@
 </file>
 
 <file path=customXml/itemProps1.xml><?xml version="1.0" encoding="utf-8"?>
-<ds:datastoreItem xmlns:ds="http://schemas.openxmlformats.org/officeDocument/2006/customXml" ds:itemID="{A38FC67F-2B7E-408A-9F6E-40B9CA2B3540}">
+<ds:datastoreItem xmlns:ds="http://schemas.openxmlformats.org/officeDocument/2006/customXml" ds:itemID="{A3C42C3D-4D01-45B1-B110-7DFBBD252561}">
   <ds:schemaRefs>
     <ds:schemaRef ds:uri="http://schemas.openxmlformats.org/officeDocument/2006/bibliography"/>
   </ds:schemaRefs>

</xml_diff>